<commit_message>
Update BÁO CÁO ĐỒ ÁN TỐT NGHIỆP.docx
</commit_message>
<xml_diff>
--- a/BÁO CÁO ĐỒ ÁN TỐT NGHIỆP.docx
+++ b/BÁO CÁO ĐỒ ÁN TỐT NGHIỆP.docx
@@ -14799,16 +14799,7 @@
         </w:drawing>
       </w:r>
       <w:r>
-        <w:t>Hình 2.1</w:t>
-      </w:r>
-      <w:r>
-        <w:t>1</w:t>
-      </w:r>
-      <w:r>
-        <w:t xml:space="preserve">: Lược đồ Activity chức năng </w:t>
-      </w:r>
-      <w:r>
-        <w:t>Đăng nhập</w:t>
+        <w:t>Hình 2.11: Lược đồ Activity chức năng Đăng nhập</w:t>
       </w:r>
     </w:p>
     <w:p>
@@ -14894,16 +14885,7 @@
         </w:drawing>
       </w:r>
       <w:r>
-        <w:t>Hình 2.1</w:t>
-      </w:r>
-      <w:r>
-        <w:t>2</w:t>
-      </w:r>
-      <w:r>
-        <w:t>: Lược đồ Activity chức năng Đăng</w:t>
-      </w:r>
-      <w:r>
-        <w:t xml:space="preserve"> ký</w:t>
+        <w:t>Hình 2.12: Lược đồ Activity chức năng Đăng ký</w:t>
       </w:r>
     </w:p>
     <w:p>
@@ -15013,16 +14995,7 @@
         <w:jc w:val="center"/>
       </w:pPr>
       <w:r>
-        <w:t>Hình 2.1</w:t>
-      </w:r>
-      <w:r>
-        <w:t>3</w:t>
-      </w:r>
-      <w:r>
-        <w:t xml:space="preserve">: Lược đồ Activity chức năng </w:t>
-      </w:r>
-      <w:r>
-        <w:t>Xem sản phẩm</w:t>
+        <w:t>Hình 2.13: Lược đồ Activity chức năng Xem sản phẩm</w:t>
       </w:r>
     </w:p>
     <w:p>
@@ -15044,26 +15017,26 @@
         </w:rPr>
         <w:lastRenderedPageBreak/>
         <w:drawing>
-          <wp:anchor distT="0" distB="0" distL="114300" distR="114300" simplePos="0" relativeHeight="251673600" behindDoc="1" locked="0" layoutInCell="1" allowOverlap="1" wp14:anchorId="58E3EF30" wp14:editId="076F4422">
+          <wp:anchor distT="0" distB="0" distL="114300" distR="114300" simplePos="0" relativeHeight="251682816" behindDoc="1" locked="0" layoutInCell="1" allowOverlap="1" wp14:anchorId="5EE7A93D" wp14:editId="790C174A">
             <wp:simplePos x="0" y="0"/>
-            <wp:positionH relativeFrom="column">
-              <wp:posOffset>1330671</wp:posOffset>
+            <wp:positionH relativeFrom="margin">
+              <wp:posOffset>1385912</wp:posOffset>
             </wp:positionH>
             <wp:positionV relativeFrom="paragraph">
-              <wp:posOffset>88017</wp:posOffset>
+              <wp:posOffset>439</wp:posOffset>
             </wp:positionV>
-            <wp:extent cx="2698750" cy="4083050"/>
-            <wp:effectExtent l="0" t="0" r="6350" b="0"/>
+            <wp:extent cx="2724150" cy="3911600"/>
+            <wp:effectExtent l="0" t="0" r="0" b="0"/>
             <wp:wrapTight wrapText="bothSides">
               <wp:wrapPolygon edited="0">
                 <wp:start x="0" y="0"/>
-                <wp:lineTo x="0" y="21466"/>
-                <wp:lineTo x="21498" y="21466"/>
-                <wp:lineTo x="21498" y="0"/>
+                <wp:lineTo x="0" y="21460"/>
+                <wp:lineTo x="21449" y="21460"/>
+                <wp:lineTo x="21449" y="0"/>
                 <wp:lineTo x="0" y="0"/>
               </wp:wrapPolygon>
             </wp:wrapTight>
-            <wp:docPr id="15" name="Picture 15"/>
+            <wp:docPr id="24" name="Picture 24"/>
             <wp:cNvGraphicFramePr>
               <a:graphicFrameLocks xmlns:a="http://schemas.openxmlformats.org/drawingml/2006/main" noChangeAspect="1"/>
             </wp:cNvGraphicFramePr>
@@ -15071,7 +15044,7 @@
               <a:graphicData uri="http://schemas.openxmlformats.org/drawingml/2006/picture">
                 <pic:pic xmlns:pic="http://schemas.openxmlformats.org/drawingml/2006/picture">
                   <pic:nvPicPr>
-                    <pic:cNvPr id="15" name="add_to_cart.JPG"/>
+                    <pic:cNvPr id="24" name="add_to_cart.JPG"/>
                     <pic:cNvPicPr/>
                   </pic:nvPicPr>
                   <pic:blipFill>
@@ -15089,7 +15062,7 @@
                   <pic:spPr>
                     <a:xfrm>
                       <a:off x="0" y="0"/>
-                      <a:ext cx="2698750" cy="4083050"/>
+                      <a:ext cx="2724150" cy="3911600"/>
                     </a:xfrm>
                     <a:prstGeom prst="rect">
                       <a:avLst/>
@@ -15190,8 +15163,9 @@
       <w:pPr>
         <w:pStyle w:val="Heading4"/>
         <w:spacing w:line="360" w:lineRule="auto"/>
-        <w:jc w:val="center"/>
-      </w:pPr>
+      </w:pPr>
+      <w:bookmarkStart w:id="6" w:name="_GoBack"/>
+      <w:bookmarkEnd w:id="6"/>
     </w:p>
     <w:p>
       <w:pPr>
@@ -15199,24 +15173,8 @@
         <w:spacing w:line="360" w:lineRule="auto"/>
         <w:jc w:val="center"/>
       </w:pPr>
-    </w:p>
-    <w:p>
-      <w:pPr>
-        <w:pStyle w:val="Heading4"/>
-        <w:spacing w:line="360" w:lineRule="auto"/>
-        <w:jc w:val="center"/>
-      </w:pPr>
-      <w:r>
-        <w:t>Hình 2.1</w:t>
-      </w:r>
-      <w:r>
-        <w:t>4</w:t>
-      </w:r>
-      <w:r>
-        <w:t xml:space="preserve">: Lược đồ Activity chức năng </w:t>
-      </w:r>
-      <w:r>
-        <w:t>Thêm vào giỏ hàng</w:t>
+      <w:r>
+        <w:t>Hình 2.14: Lược đồ Activity chức năng Thêm vào giỏ hàng</w:t>
       </w:r>
     </w:p>
     <w:p/>
@@ -15333,7 +15291,7 @@
           <w:szCs w:val="32"/>
         </w:rPr>
       </w:pPr>
-      <w:bookmarkStart w:id="6" w:name="_Toc423805557"/>
+      <w:bookmarkStart w:id="7" w:name="_Toc423805557"/>
       <w:r>
         <w:rPr>
           <w:rFonts w:ascii="Times New Roman" w:hAnsi="Times New Roman" w:cs="Times New Roman"/>
@@ -15353,7 +15311,7 @@
         </w:rPr>
         <w:t>QUÁ TRÌNH THỰC HIỆN</w:t>
       </w:r>
-      <w:bookmarkEnd w:id="6"/>
+      <w:bookmarkEnd w:id="7"/>
     </w:p>
     <w:p>
       <w:pPr>
@@ -15381,7 +15339,7 @@
         </w:rPr>
         <w:t xml:space="preserve"> </w:t>
       </w:r>
-      <w:bookmarkStart w:id="7" w:name="_Toc423805558"/>
+      <w:bookmarkStart w:id="8" w:name="_Toc423805558"/>
       <w:r>
         <w:rPr>
           <w:rFonts w:ascii="Times New Roman" w:hAnsi="Times New Roman" w:cs="Times New Roman"/>
@@ -15391,7 +15349,7 @@
         </w:rPr>
         <w:t>Giới thiệu tổng quan về đề tài của nhóm:</w:t>
       </w:r>
-      <w:bookmarkEnd w:id="7"/>
+      <w:bookmarkEnd w:id="8"/>
     </w:p>
     <w:p>
       <w:pPr>
@@ -15410,7 +15368,7 @@
           <w:szCs w:val="26"/>
         </w:rPr>
       </w:pPr>
-      <w:bookmarkStart w:id="8" w:name="_Toc423805559"/>
+      <w:bookmarkStart w:id="9" w:name="_Toc423805559"/>
       <w:r>
         <w:rPr>
           <w:rFonts w:ascii="Times New Roman" w:hAnsi="Times New Roman" w:cs="Times New Roman"/>
@@ -15420,7 +15378,7 @@
         </w:rPr>
         <w:t>Sơ lược về ý tưởng:</w:t>
       </w:r>
-      <w:bookmarkEnd w:id="8"/>
+      <w:bookmarkEnd w:id="9"/>
     </w:p>
     <w:p>
       <w:pPr>
@@ -15439,7 +15397,7 @@
           <w:szCs w:val="26"/>
         </w:rPr>
       </w:pPr>
-      <w:bookmarkStart w:id="9" w:name="_Toc423805560"/>
+      <w:bookmarkStart w:id="10" w:name="_Toc423805560"/>
       <w:r>
         <w:rPr>
           <w:rFonts w:ascii="Times New Roman" w:hAnsi="Times New Roman" w:cs="Times New Roman"/>
@@ -15449,7 +15407,7 @@
         </w:rPr>
         <w:t>Công cụ thực hiện:</w:t>
       </w:r>
-      <w:bookmarkEnd w:id="9"/>
+      <w:bookmarkEnd w:id="10"/>
     </w:p>
     <w:p>
       <w:pPr>
@@ -15516,7 +15474,7 @@
           <w:szCs w:val="26"/>
         </w:rPr>
       </w:pPr>
-      <w:bookmarkStart w:id="10" w:name="_Toc423805561"/>
+      <w:bookmarkStart w:id="11" w:name="_Toc423805561"/>
       <w:r>
         <w:rPr>
           <w:rFonts w:ascii="Times New Roman" w:hAnsi="Times New Roman" w:cs="Times New Roman"/>
@@ -15526,7 +15484,7 @@
         </w:rPr>
         <w:t>Các kiến thức - kỹ năng được vận dụng trong đồ án:</w:t>
       </w:r>
-      <w:bookmarkEnd w:id="10"/>
+      <w:bookmarkEnd w:id="11"/>
     </w:p>
     <w:p>
       <w:pPr>
@@ -15593,7 +15551,7 @@
           <w:szCs w:val="26"/>
         </w:rPr>
       </w:pPr>
-      <w:bookmarkStart w:id="11" w:name="_Toc423805562"/>
+      <w:bookmarkStart w:id="12" w:name="_Toc423805562"/>
       <w:r>
         <w:rPr>
           <w:rFonts w:ascii="Times New Roman" w:hAnsi="Times New Roman" w:cs="Times New Roman"/>
@@ -15603,7 +15561,7 @@
         </w:rPr>
         <w:t>Quá trình thực hiện:</w:t>
       </w:r>
-      <w:bookmarkEnd w:id="11"/>
+      <w:bookmarkEnd w:id="12"/>
     </w:p>
     <w:p>
       <w:pPr>
@@ -15622,7 +15580,7 @@
           <w:szCs w:val="26"/>
         </w:rPr>
       </w:pPr>
-      <w:bookmarkStart w:id="12" w:name="_Toc423805563"/>
+      <w:bookmarkStart w:id="13" w:name="_Toc423805563"/>
       <w:r>
         <w:rPr>
           <w:rFonts w:ascii="Times New Roman" w:hAnsi="Times New Roman" w:cs="Times New Roman"/>
@@ -15650,7 +15608,7 @@
         </w:rPr>
         <w:t xml:space="preserve"> của nhóm:</w:t>
       </w:r>
-      <w:bookmarkEnd w:id="12"/>
+      <w:bookmarkEnd w:id="13"/>
     </w:p>
     <w:p>
       <w:pPr>
@@ -15714,8 +15672,6 @@
         </w:rPr>
         <w:br w:type="page"/>
       </w:r>
-      <w:bookmarkStart w:id="13" w:name="_GoBack"/>
-      <w:bookmarkEnd w:id="13"/>
     </w:p>
     <w:p>
       <w:pPr>
@@ -20070,7 +20026,7 @@
 </file>
 
 <file path=customXml/itemProps1.xml><?xml version="1.0" encoding="utf-8"?>
-<ds:datastoreItem xmlns:ds="http://schemas.openxmlformats.org/officeDocument/2006/customXml" ds:itemID="{332DA20E-44A9-4088-90B5-44F43EDD76E5}">
+<ds:datastoreItem xmlns:ds="http://schemas.openxmlformats.org/officeDocument/2006/customXml" ds:itemID="{D53C65F2-0ECF-41C4-8809-F3640B7BAFC0}">
   <ds:schemaRefs>
     <ds:schemaRef ds:uri="http://schemas.openxmlformats.org/officeDocument/2006/bibliography"/>
   </ds:schemaRefs>

</xml_diff>